<commit_message>
fhuj ale bez folderu runs
</commit_message>
<xml_diff>
--- a/ux/DawidMiłoszJakub.docx
+++ b/ux/DawidMiłoszJakub.docx
@@ -2,993 +2,6 @@
 <file path=word/document.xml><?xml version="1.0" encoding="utf-8"?>
 <w:document xmlns:wpc="http://schemas.microsoft.com/office/word/2010/wordprocessingCanvas" xmlns:cx="http://schemas.microsoft.com/office/drawing/2014/chartex" xmlns:cx1="http://schemas.microsoft.com/office/drawing/2015/9/8/chartex" xmlns:cx2="http://schemas.microsoft.com/office/drawing/2015/10/21/chartex" xmlns:cx3="http://schemas.microsoft.com/office/drawing/2016/5/9/chartex" xmlns:cx4="http://schemas.microsoft.com/office/drawing/2016/5/10/chartex" xmlns:cx5="http://schemas.microsoft.com/office/drawing/2016/5/11/chartex" xmlns:cx6="http://schemas.microsoft.com/office/drawing/2016/5/12/chartex" xmlns:cx7="http://schemas.microsoft.com/office/drawing/2016/5/13/chartex" xmlns:cx8="http://schemas.microsoft.com/office/drawing/2016/5/14/chartex" xmlns:mc="http://schemas.openxmlformats.org/markup-compatibility/2006" xmlns:aink="http://schemas.microsoft.com/office/drawing/2016/ink" xmlns:am3d="http://schemas.microsoft.com/office/drawing/2017/model3d" xmlns:o="urn:schemas-microsoft-com:office:office" xmlns:oel="http://schemas.microsoft.com/office/2019/extlst" xmlns:r="http://schemas.openxmlformats.org/officeDocument/2006/relationships" xmlns:m="http://schemas.openxmlformats.org/officeDocument/2006/math" xmlns:v="urn:schemas-microsoft-com:vml" xmlns:wp14="http://schemas.microsoft.com/office/word/2010/wordprocessingDrawing" xmlns:wp="http://schemas.openxmlformats.org/drawingml/2006/wordprocessingDrawing" xmlns:w10="urn:schemas-microsoft-com:office:word" xmlns:w="http://schemas.openxmlformats.org/wordprocessingml/2006/main" xmlns:w14="http://schemas.microsoft.com/office/word/2010/wordml" xmlns:w15="http://schemas.microsoft.com/office/word/2012/wordml" xmlns:w16cex="http://schemas.microsoft.com/office/word/2018/wordml/cex" xmlns:w16cid="http://schemas.microsoft.com/office/word/2016/wordml/cid" xmlns:w16="http://schemas.microsoft.com/office/word/2018/wordml" xmlns:w16du="http://schemas.microsoft.com/office/word/2023/wordml/word16du" xmlns:w16sdtdh="http://schemas.microsoft.com/office/word/2020/wordml/sdtdatahash" xmlns:w16se="http://schemas.microsoft.com/office/word/2015/wordml/symex" xmlns:wpg="http://schemas.microsoft.com/office/word/2010/wordprocessingGroup" xmlns:wpi="http://schemas.microsoft.com/office/word/2010/wordprocessingInk" xmlns:wne="http://schemas.microsoft.com/office/word/2006/wordml" xmlns:wps="http://schemas.microsoft.com/office/word/2010/wordprocessingShape" mc:Ignorable="w14 w15 w16se w16cid w16 w16cex w16sdtdh w16du wp14">
   <w:body>
-    <w:p>
-      <w:pPr>
-        <w:ind w:left="57"/>
-        <w:jc w:val="center"/>
-        <w:rPr>
-          <w:rFonts w:ascii="Arial" w:hAnsi="Arial" w:cs="Arial"/>
-          <w:color w:val="0B769F" w:themeColor="accent4" w:themeShade="BF"/>
-          <w:sz w:val="36"/>
-          <w:szCs w:val="36"/>
-          <w:lang w:val="en-US"/>
-        </w:rPr>
-      </w:pPr>
-      <w:r>
-        <w:rPr>
-          <w:rFonts w:ascii="Arial" w:hAnsi="Arial" w:cs="Arial"/>
-          <w:color w:val="0B769F" w:themeColor="accent4" w:themeShade="BF"/>
-          <w:sz w:val="36"/>
-          <w:szCs w:val="36"/>
-          <w:lang w:val="en-US"/>
-        </w:rPr>
-        <w:t>Analysis of the impact of promotions on player activity and game sales using Steam as an example</w:t>
-      </w:r>
-    </w:p>
-    <w:p>
-      <w:pPr>
-        <w:jc w:val="center"/>
-        <w:rPr>
-          <w:rFonts w:ascii="Arial" w:hAnsi="Arial" w:cs="Arial"/>
-          <w:color w:val="0B769F" w:themeColor="accent4" w:themeShade="BF"/>
-          <w:sz w:val="36"/>
-          <w:szCs w:val="36"/>
-          <w:lang w:val="en-US"/>
-        </w:rPr>
-      </w:pPr>
-    </w:p>
-    <w:p>
-      <w:pPr>
-        <w:rPr>
-          <w:rFonts w:ascii="Arial" w:hAnsi="Arial" w:cs="Arial"/>
-          <w:b/>
-          <w:bCs/>
-          <w:sz w:val="28"/>
-          <w:szCs w:val="28"/>
-        </w:rPr>
-      </w:pPr>
-      <w:r>
-        <w:rPr>
-          <w:rFonts w:ascii="Arial" w:hAnsi="Arial" w:cs="Arial"/>
-          <w:b/>
-          <w:bCs/>
-          <w:sz w:val="28"/>
-          <w:szCs w:val="28"/>
-        </w:rPr>
-        <w:t>ABSTRACT</w:t>
-      </w:r>
-    </w:p>
-    <w:p>
-      <w:pPr>
-        <w:pStyle w:val="NormalnyWeb"/>
-        <w:rPr>
-          <w:rFonts w:ascii="Arial" w:hAnsi="Arial" w:cs="Arial"/>
-          <w:lang w:val="en-US"/>
-        </w:rPr>
-      </w:pPr>
-      <w:r>
-        <w:rPr>
-          <w:rFonts w:ascii="Arial" w:hAnsi="Arial" w:cs="Arial"/>
-          <w:lang w:val="en-US"/>
-        </w:rPr>
-        <w:t>This research delves into the analysis of the impact of promotions on player activity and game sales, utilizing Steam as a prime example. Steam, a leading digital distribution platform for PC gaming, offers a diverse range of games that frequently undergo promotional campaigns, including discounts and special events. The study focuses on seven distinct games, each subjected to varying promotional strategies, to examine the correlation between pricing dynamics and player engagement over time.</w:t>
-      </w:r>
-    </w:p>
-    <w:p>
-      <w:pPr>
-        <w:pStyle w:val="NormalnyWeb"/>
-        <w:rPr>
-          <w:rFonts w:ascii="Arial" w:hAnsi="Arial" w:cs="Arial"/>
-          <w:lang w:val="en-US"/>
-        </w:rPr>
-      </w:pPr>
-      <w:proofErr w:type="spellStart"/>
-      <w:r>
-        <w:rPr>
-          <w:rFonts w:ascii="Arial" w:hAnsi="Arial" w:cs="Arial"/>
-          <w:lang w:val="en-US"/>
-        </w:rPr>
-        <w:t>Through</w:t>
-      </w:r>
-      <w:proofErr w:type="spellEnd"/>
-      <w:r>
-        <w:rPr>
-          <w:rFonts w:ascii="Arial" w:hAnsi="Arial" w:cs="Arial"/>
-          <w:lang w:val="en-US"/>
-        </w:rPr>
-        <w:t xml:space="preserve"> the collection and analysis of data pertaining to player counts and pricing fluctuations during promotional periods, this research aims to elucidate the effectiveness of different promotional tactics in driving player activity and influencing game sales. By employing statistical methods and data visualization techniques, the study seeks to identify patterns and trends, offering insights into the nuanced relationship between promotional activities and player behavior within the digital gaming landscape.</w:t>
-      </w:r>
-    </w:p>
-    <w:p>
-      <w:pPr>
-        <w:pStyle w:val="NormalnyWeb"/>
-        <w:rPr>
-          <w:rFonts w:ascii="Arial" w:hAnsi="Arial" w:cs="Arial"/>
-          <w:lang w:val="en-US"/>
-        </w:rPr>
-      </w:pPr>
-      <w:r>
-        <w:rPr>
-          <w:rFonts w:ascii="Arial" w:hAnsi="Arial" w:cs="Arial"/>
-          <w:lang w:val="en-US"/>
-        </w:rPr>
-        <w:t>The findings of this research provide valuable insights for game developers, publishers, and digital distribution platforms seeking to optimize their promotional strategies to maximize player engagement and enhance game sales. Moreover, it contributes to the broader understanding of consumer behavior in the digital entertainment industry, shedding light on the factors that influence purchasing decisions and player retention in an increasingly competitive market.</w:t>
-      </w:r>
-    </w:p>
-    <w:p>
-      <w:pPr>
-        <w:rPr>
-          <w:rFonts w:ascii="Arial" w:hAnsi="Arial" w:cs="Arial"/>
-          <w:sz w:val="24"/>
-          <w:szCs w:val="24"/>
-          <w:lang w:val="en-US"/>
-        </w:rPr>
-      </w:pPr>
-      <w:r>
-        <w:rPr>
-          <w:rFonts w:ascii="Arial" w:hAnsi="Arial" w:cs="Arial"/>
-          <w:b/>
-          <w:bCs/>
-          <w:sz w:val="24"/>
-          <w:szCs w:val="24"/>
-          <w:lang w:val="en-US"/>
-        </w:rPr>
-        <w:t>Keywords:</w:t>
-      </w:r>
-      <w:r>
-        <w:rPr>
-          <w:rFonts w:ascii="Arial" w:hAnsi="Arial" w:cs="Arial"/>
-          <w:sz w:val="24"/>
-          <w:szCs w:val="24"/>
-          <w:lang w:val="en-US"/>
-        </w:rPr>
-        <w:t xml:space="preserve"> </w:t>
-      </w:r>
-      <w:r>
-        <w:rPr>
-          <w:rFonts w:ascii="Arial" w:hAnsi="Arial" w:cs="Arial"/>
-          <w:sz w:val="24"/>
-          <w:szCs w:val="24"/>
-          <w:lang w:val="en-US"/>
-        </w:rPr>
-        <w:t>Promotions, Player activity, Game sales,</w:t>
-      </w:r>
-      <w:r>
-        <w:rPr>
-          <w:rFonts w:ascii="Arial" w:hAnsi="Arial" w:cs="Arial"/>
-          <w:sz w:val="24"/>
-          <w:szCs w:val="24"/>
-          <w:lang w:val="en-US"/>
-        </w:rPr>
-        <w:t xml:space="preserve"> </w:t>
-      </w:r>
-      <w:proofErr w:type="spellStart"/>
-      <w:r>
-        <w:rPr>
-          <w:rFonts w:ascii="Arial" w:hAnsi="Arial" w:cs="Arial"/>
-          <w:sz w:val="24"/>
-          <w:szCs w:val="24"/>
-          <w:lang w:val="en-US"/>
-        </w:rPr>
-        <w:t>Steam,Digital</w:t>
-      </w:r>
-      <w:proofErr w:type="spellEnd"/>
-      <w:r>
-        <w:rPr>
-          <w:rFonts w:ascii="Arial" w:hAnsi="Arial" w:cs="Arial"/>
-          <w:sz w:val="24"/>
-          <w:szCs w:val="24"/>
-          <w:lang w:val="en-US"/>
-        </w:rPr>
-        <w:t xml:space="preserve"> distribution, Pricing dynamics,</w:t>
-      </w:r>
-      <w:r>
-        <w:rPr>
-          <w:rFonts w:ascii="Arial" w:hAnsi="Arial" w:cs="Arial"/>
-          <w:sz w:val="24"/>
-          <w:szCs w:val="24"/>
-          <w:lang w:val="en-US"/>
-        </w:rPr>
-        <w:t xml:space="preserve"> </w:t>
-      </w:r>
-      <w:r>
-        <w:rPr>
-          <w:rFonts w:ascii="Arial" w:hAnsi="Arial" w:cs="Arial"/>
-          <w:sz w:val="24"/>
-          <w:szCs w:val="24"/>
-          <w:lang w:val="en-US"/>
-        </w:rPr>
-        <w:t>Player engagement,</w:t>
-      </w:r>
-      <w:r>
-        <w:rPr>
-          <w:rFonts w:ascii="Arial" w:hAnsi="Arial" w:cs="Arial"/>
-          <w:sz w:val="24"/>
-          <w:szCs w:val="24"/>
-          <w:lang w:val="en-US"/>
-        </w:rPr>
-        <w:t xml:space="preserve"> </w:t>
-      </w:r>
-      <w:r>
-        <w:rPr>
-          <w:rFonts w:ascii="Arial" w:hAnsi="Arial" w:cs="Arial"/>
-          <w:sz w:val="24"/>
-          <w:szCs w:val="24"/>
-          <w:lang w:val="en-US"/>
-        </w:rPr>
-        <w:t>Promotional strategies,</w:t>
-      </w:r>
-      <w:r>
-        <w:rPr>
-          <w:rFonts w:ascii="Arial" w:hAnsi="Arial" w:cs="Arial"/>
-          <w:sz w:val="24"/>
-          <w:szCs w:val="24"/>
-          <w:lang w:val="en-US"/>
-        </w:rPr>
-        <w:t xml:space="preserve"> </w:t>
-      </w:r>
-      <w:r>
-        <w:rPr>
-          <w:rFonts w:ascii="Arial" w:hAnsi="Arial" w:cs="Arial"/>
-          <w:sz w:val="24"/>
-          <w:szCs w:val="24"/>
-          <w:lang w:val="en-US"/>
-        </w:rPr>
-        <w:t xml:space="preserve">Statistical analysis, Data </w:t>
-      </w:r>
-      <w:proofErr w:type="spellStart"/>
-      <w:r>
-        <w:rPr>
-          <w:rFonts w:ascii="Arial" w:hAnsi="Arial" w:cs="Arial"/>
-          <w:sz w:val="24"/>
-          <w:szCs w:val="24"/>
-          <w:lang w:val="en-US"/>
-        </w:rPr>
-        <w:t>visualization,Consumer</w:t>
-      </w:r>
-      <w:proofErr w:type="spellEnd"/>
-      <w:r>
-        <w:rPr>
-          <w:rFonts w:ascii="Arial" w:hAnsi="Arial" w:cs="Arial"/>
-          <w:sz w:val="24"/>
-          <w:szCs w:val="24"/>
-          <w:lang w:val="en-US"/>
-        </w:rPr>
-        <w:t xml:space="preserve"> </w:t>
-      </w:r>
-      <w:proofErr w:type="spellStart"/>
-      <w:r>
-        <w:rPr>
-          <w:rFonts w:ascii="Arial" w:hAnsi="Arial" w:cs="Arial"/>
-          <w:sz w:val="24"/>
-          <w:szCs w:val="24"/>
-          <w:lang w:val="en-US"/>
-        </w:rPr>
-        <w:t>behavior,Gaming</w:t>
-      </w:r>
-      <w:proofErr w:type="spellEnd"/>
-      <w:r>
-        <w:rPr>
-          <w:rFonts w:ascii="Arial" w:hAnsi="Arial" w:cs="Arial"/>
-          <w:sz w:val="24"/>
-          <w:szCs w:val="24"/>
-          <w:lang w:val="en-US"/>
-        </w:rPr>
-        <w:t xml:space="preserve"> industry,</w:t>
-      </w:r>
-      <w:r>
-        <w:rPr>
-          <w:rFonts w:ascii="Arial" w:hAnsi="Arial" w:cs="Arial"/>
-          <w:sz w:val="24"/>
-          <w:szCs w:val="24"/>
-          <w:lang w:val="en-US"/>
-        </w:rPr>
-        <w:t xml:space="preserve"> </w:t>
-      </w:r>
-      <w:r>
-        <w:rPr>
-          <w:rFonts w:ascii="Arial" w:hAnsi="Arial" w:cs="Arial"/>
-          <w:sz w:val="24"/>
-          <w:szCs w:val="24"/>
-          <w:lang w:val="en-US"/>
-        </w:rPr>
-        <w:t>Player retention, Competitive market,</w:t>
-      </w:r>
-      <w:r>
-        <w:rPr>
-          <w:rFonts w:ascii="Arial" w:hAnsi="Arial" w:cs="Arial"/>
-          <w:sz w:val="24"/>
-          <w:szCs w:val="24"/>
-          <w:lang w:val="en-US"/>
-        </w:rPr>
-        <w:t xml:space="preserve"> Digital</w:t>
-      </w:r>
-      <w:r>
-        <w:rPr>
-          <w:rFonts w:ascii="Arial" w:hAnsi="Arial" w:cs="Arial"/>
-          <w:sz w:val="24"/>
-          <w:szCs w:val="24"/>
-          <w:lang w:val="en-US"/>
-        </w:rPr>
-        <w:t xml:space="preserve"> </w:t>
-      </w:r>
-      <w:r>
-        <w:rPr>
-          <w:rFonts w:ascii="Arial" w:hAnsi="Arial" w:cs="Arial"/>
-          <w:sz w:val="24"/>
-          <w:szCs w:val="24"/>
-          <w:lang w:val="en-US"/>
-        </w:rPr>
-        <w:t>entertainment.</w:t>
-      </w:r>
-    </w:p>
-    <w:p>
-      <w:pPr>
-        <w:rPr>
-          <w:rFonts w:ascii="Arial" w:hAnsi="Arial" w:cs="Arial"/>
-          <w:sz w:val="24"/>
-          <w:szCs w:val="24"/>
-          <w:lang w:val="en-US"/>
-        </w:rPr>
-      </w:pPr>
-    </w:p>
-    <w:p>
-      <w:pPr>
-        <w:rPr>
-          <w:rFonts w:ascii="Arial" w:eastAsia="Times New Roman" w:hAnsi="Arial" w:cs="Arial"/>
-          <w:b/>
-          <w:bCs/>
-          <w:kern w:val="0"/>
-          <w:sz w:val="24"/>
-          <w:szCs w:val="24"/>
-          <w:lang w:val="en-US" w:eastAsia="pl-PL"/>
-          <w14:ligatures w14:val="none"/>
-        </w:rPr>
-      </w:pPr>
-      <w:r>
-        <w:rPr>
-          <w:rFonts w:ascii="Arial" w:hAnsi="Arial" w:cs="Arial"/>
-          <w:b/>
-          <w:bCs/>
-          <w:lang w:val="en-US"/>
-        </w:rPr>
-        <w:br w:type="page"/>
-      </w:r>
-    </w:p>
-    <w:p>
-      <w:pPr>
-        <w:pStyle w:val="NormalnyWeb"/>
-        <w:rPr>
-          <w:rFonts w:ascii="Arial" w:hAnsi="Arial" w:cs="Arial"/>
-          <w:b/>
-          <w:bCs/>
-          <w:lang w:val="en-US"/>
-        </w:rPr>
-      </w:pPr>
-      <w:r>
-        <w:rPr>
-          <w:rFonts w:ascii="Arial" w:hAnsi="Arial" w:cs="Arial"/>
-          <w:b/>
-          <w:bCs/>
-          <w:lang w:val="en-US"/>
-        </w:rPr>
-        <w:lastRenderedPageBreak/>
-        <w:t>Introduction:</w:t>
-      </w:r>
-    </w:p>
-    <w:p>
-      <w:pPr>
-        <w:pStyle w:val="NormalnyWeb"/>
-        <w:rPr>
-          <w:rFonts w:ascii="Arial" w:hAnsi="Arial" w:cs="Arial"/>
-          <w:lang w:val="en-US"/>
-        </w:rPr>
-      </w:pPr>
-      <w:r>
-        <w:rPr>
-          <w:rFonts w:ascii="Arial" w:hAnsi="Arial" w:cs="Arial"/>
-          <w:lang w:val="en-US"/>
-        </w:rPr>
-        <w:t>In today's dynamic digital entertainment landscape, promotions constitute a key element of the marketing strategies of computer game publishers. Digital distribution platforms such as Steam, Amazon, or the Epic Games Store offer a wide range of games that are often subjected to various promotional campaigns. These promotions include price discounts, special events, bonus packs, and much more. However, there still exists much ambiguity regarding the effectiveness of these promotional activities concerning player activity and game sales.</w:t>
-      </w:r>
-    </w:p>
-    <w:p>
-      <w:pPr>
-        <w:pStyle w:val="NormalnyWeb"/>
-        <w:rPr>
-          <w:rFonts w:ascii="Arial" w:hAnsi="Arial" w:cs="Arial"/>
-          <w:lang w:val="en-US"/>
-        </w:rPr>
-      </w:pPr>
-      <w:r>
-        <w:rPr>
-          <w:rFonts w:ascii="Arial" w:hAnsi="Arial" w:cs="Arial"/>
-          <w:lang w:val="en-US"/>
-        </w:rPr>
-        <w:t>This scientific research focuses on analyzing the impact of promotions on player activity and game sales, utilizing the Steam platform as the primary source of data and example. Steam, being a leading digital distribution platform for computer games, provides a rich dataset that allows for an in-depth analysis of player behaviors and the effects of promotional campaigns on the gaming market.</w:t>
-      </w:r>
-    </w:p>
-    <w:p>
-      <w:pPr>
-        <w:pStyle w:val="NormalnyWeb"/>
-        <w:rPr>
-          <w:rFonts w:ascii="Arial" w:hAnsi="Arial" w:cs="Arial"/>
-          <w:lang w:val="en-US"/>
-        </w:rPr>
-      </w:pPr>
-      <w:r>
-        <w:rPr>
-          <w:rFonts w:ascii="Arial" w:hAnsi="Arial" w:cs="Arial"/>
-          <w:lang w:val="en-US"/>
-        </w:rPr>
-        <w:t>By collecting and analyzing data concerning player counts and price fluctuations, this study aims to shed light on the intricate relationship between promotional activities and player engagement within the digital gaming realm. The findings of this research hold significant implications for game developers, publishers, and digital distribution platforms seeking to refine their promotional strategies and optimize player engagement and game sales. Additionally, this research contributes to a broader understanding of consumer behavior in the digital entertainment industry, offering insights into the factors influencing purchasing decisions and player retention in an increasingly competitive market.</w:t>
-      </w:r>
-    </w:p>
-    <w:p>
-      <w:pPr>
-        <w:rPr>
-          <w:rFonts w:ascii="Arial" w:hAnsi="Arial" w:cs="Arial"/>
-          <w:sz w:val="24"/>
-          <w:szCs w:val="24"/>
-          <w:lang w:val="en-US"/>
-        </w:rPr>
-      </w:pPr>
-      <w:r>
-        <w:rPr>
-          <w:rFonts w:ascii="Arial" w:hAnsi="Arial" w:cs="Arial"/>
-          <w:sz w:val="24"/>
-          <w:szCs w:val="24"/>
-          <w:lang w:val="en-US"/>
-        </w:rPr>
-        <w:t>Moreover, with the rapid expansion of the digital gaming market and the increasing competition among game developers and publishers, understanding the effectiveness of promotional strategies becomes paramount. The ability to attract and retain players through strategic promotions not only impacts short-term game sales but also contributes to long-term brand loyalty and success within the industry.</w:t>
-      </w:r>
-    </w:p>
-    <w:p>
-      <w:pPr>
-        <w:rPr>
-          <w:rFonts w:ascii="Arial" w:hAnsi="Arial" w:cs="Arial"/>
-          <w:sz w:val="24"/>
-          <w:szCs w:val="24"/>
-          <w:lang w:val="en-US"/>
-        </w:rPr>
-      </w:pPr>
-      <w:r>
-        <w:rPr>
-          <w:rFonts w:ascii="Arial" w:hAnsi="Arial" w:cs="Arial"/>
-          <w:sz w:val="24"/>
-          <w:szCs w:val="24"/>
-          <w:lang w:val="en-US"/>
-        </w:rPr>
-        <w:t>Despite the widespread use of promotions in the gaming industry, there remains a gap in the literature regarding empirical studies that comprehensively analyze the impact of promotions on player behavior and game sales. While anecdotal evidence and case studies exist, a systematic and data-driven approach is necessary to provide a deeper understanding of the causal relationships between promotional activities and player engagement.</w:t>
-      </w:r>
-    </w:p>
-    <w:p>
-      <w:pPr>
-        <w:rPr>
-          <w:rFonts w:ascii="Arial" w:hAnsi="Arial" w:cs="Arial"/>
-          <w:sz w:val="24"/>
-          <w:szCs w:val="24"/>
-          <w:lang w:val="en-US"/>
-        </w:rPr>
-      </w:pPr>
-      <w:r>
-        <w:rPr>
-          <w:rFonts w:ascii="Arial" w:hAnsi="Arial" w:cs="Arial"/>
-          <w:sz w:val="24"/>
-          <w:szCs w:val="24"/>
-          <w:lang w:val="en-US"/>
-        </w:rPr>
-        <w:t>This research seeks to address this gap by employing rigorous statistical analysis and data visualization techniques to explore the dynamics of promotional campaigns on player activity and game sales. By examining a diverse range of games across different genres and promotional strategies, this study aims to uncover patterns and trends that can inform best practices for future promotional endeavors in the digital gaming market.</w:t>
-      </w:r>
-    </w:p>
-    <w:p>
-      <w:pPr>
-        <w:rPr>
-          <w:rFonts w:ascii="Arial" w:hAnsi="Arial" w:cs="Arial"/>
-          <w:sz w:val="24"/>
-          <w:szCs w:val="24"/>
-          <w:lang w:val="en-US"/>
-        </w:rPr>
-      </w:pPr>
-      <w:r>
-        <w:rPr>
-          <w:rFonts w:ascii="Arial" w:hAnsi="Arial" w:cs="Arial"/>
-          <w:sz w:val="24"/>
-          <w:szCs w:val="24"/>
-          <w:lang w:val="en-US"/>
-        </w:rPr>
-        <w:t xml:space="preserve">The choice of Steam as the primary platform for this study is motivated by several factors. Firstly, Steam boasts a vast user base and an extensive library of games, making it a representative sample of the broader digital gaming market. Additionally, Steam provides comprehensive data analytics tools for developers and publishers, </w:t>
-      </w:r>
-      <w:r>
-        <w:rPr>
-          <w:rFonts w:ascii="Arial" w:hAnsi="Arial" w:cs="Arial"/>
-          <w:sz w:val="24"/>
-          <w:szCs w:val="24"/>
-          <w:lang w:val="en-US"/>
-        </w:rPr>
-        <w:lastRenderedPageBreak/>
-        <w:t>allowing for the extraction of detailed information regarding player activity, pricing dynamics, and promotional events.</w:t>
-      </w:r>
-    </w:p>
-    <w:p>
-      <w:pPr>
-        <w:rPr>
-          <w:rFonts w:ascii="Arial" w:hAnsi="Arial" w:cs="Arial"/>
-          <w:sz w:val="24"/>
-          <w:szCs w:val="24"/>
-          <w:lang w:val="en-US"/>
-        </w:rPr>
-      </w:pPr>
-      <w:r>
-        <w:rPr>
-          <w:rFonts w:ascii="Arial" w:hAnsi="Arial" w:cs="Arial"/>
-          <w:sz w:val="24"/>
-          <w:szCs w:val="24"/>
-          <w:lang w:val="en-US"/>
-        </w:rPr>
-        <w:t>Furthermore, Steam's open API (Application Programming Interface) facilitates data collection and analysis, enabling researchers to access anonymized data while respecting user privacy. This accessibility and transparency make Steam an ideal platform for conducting empirical studies on the impact of promotions on player behavior and game sales.</w:t>
-      </w:r>
-    </w:p>
-    <w:p>
-      <w:pPr>
-        <w:rPr>
-          <w:rFonts w:ascii="Arial" w:hAnsi="Arial" w:cs="Arial"/>
-          <w:sz w:val="24"/>
-          <w:szCs w:val="24"/>
-          <w:lang w:val="en-US"/>
-        </w:rPr>
-      </w:pPr>
-      <w:r>
-        <w:rPr>
-          <w:rFonts w:ascii="Arial" w:hAnsi="Arial" w:cs="Arial"/>
-          <w:sz w:val="24"/>
-          <w:szCs w:val="24"/>
-          <w:lang w:val="en-US"/>
-        </w:rPr>
-        <w:t>By leveraging the rich dataset available on Steam, this research aims to contribute empirical evidence to the ongoing discourse surrounding the efficacy of promotional strategies in the digital gaming industry. The insights gained from this study can inform stakeholders across the gaming ecosystem, from developers and publishers to platform operators and marketing professionals, helping them make informed decisions to enhance player engagement and drive sales.</w:t>
-      </w:r>
-    </w:p>
-    <w:p>
-      <w:pPr>
-        <w:rPr>
-          <w:rFonts w:ascii="Arial" w:hAnsi="Arial" w:cs="Arial"/>
-          <w:sz w:val="24"/>
-          <w:szCs w:val="24"/>
-          <w:highlight w:val="yellow"/>
-          <w:lang w:val="en-US"/>
-        </w:rPr>
-      </w:pPr>
-      <w:r>
-        <w:rPr>
-          <w:rFonts w:ascii="Arial" w:hAnsi="Arial" w:cs="Arial"/>
-          <w:sz w:val="24"/>
-          <w:szCs w:val="24"/>
-          <w:highlight w:val="yellow"/>
-          <w:lang w:val="en-US"/>
-        </w:rPr>
-        <w:t>The structure of this research paper is organized as follows:</w:t>
-      </w:r>
-    </w:p>
-    <w:p>
-      <w:pPr>
-        <w:rPr>
-          <w:rFonts w:ascii="Arial" w:hAnsi="Arial" w:cs="Arial"/>
-          <w:sz w:val="24"/>
-          <w:szCs w:val="24"/>
-          <w:highlight w:val="yellow"/>
-          <w:lang w:val="en-US"/>
-        </w:rPr>
-      </w:pPr>
-      <w:r>
-        <w:rPr>
-          <w:rFonts w:ascii="Arial" w:hAnsi="Arial" w:cs="Arial"/>
-          <w:sz w:val="24"/>
-          <w:szCs w:val="24"/>
-          <w:highlight w:val="yellow"/>
-          <w:lang w:val="en-US"/>
-        </w:rPr>
-        <w:t>First, the literature review will provide an overview of existing research on promotional strategies in the gaming industry, highlighting key findings and identifying gaps in the current knowledge base.</w:t>
-      </w:r>
-    </w:p>
-    <w:p>
-      <w:pPr>
-        <w:rPr>
-          <w:rFonts w:ascii="Arial" w:hAnsi="Arial" w:cs="Arial"/>
-          <w:sz w:val="24"/>
-          <w:szCs w:val="24"/>
-          <w:highlight w:val="yellow"/>
-          <w:lang w:val="en-US"/>
-        </w:rPr>
-      </w:pPr>
-      <w:r>
-        <w:rPr>
-          <w:rFonts w:ascii="Arial" w:hAnsi="Arial" w:cs="Arial"/>
-          <w:sz w:val="24"/>
-          <w:szCs w:val="24"/>
-          <w:highlight w:val="yellow"/>
-          <w:lang w:val="en-US"/>
-        </w:rPr>
-        <w:t>Next, the methodology section will outline the data collection process, statistical methods, and analytical techniques employed in this study.</w:t>
-      </w:r>
-    </w:p>
-    <w:p>
-      <w:pPr>
-        <w:rPr>
-          <w:rFonts w:ascii="Arial" w:hAnsi="Arial" w:cs="Arial"/>
-          <w:sz w:val="24"/>
-          <w:szCs w:val="24"/>
-          <w:highlight w:val="yellow"/>
-          <w:lang w:val="en-US"/>
-        </w:rPr>
-      </w:pPr>
-      <w:r>
-        <w:rPr>
-          <w:rFonts w:ascii="Arial" w:hAnsi="Arial" w:cs="Arial"/>
-          <w:sz w:val="24"/>
-          <w:szCs w:val="24"/>
-          <w:highlight w:val="yellow"/>
-          <w:lang w:val="en-US"/>
-        </w:rPr>
-        <w:t>Following that, the results section will present the findings of the analysis, including graphical representations and statistical summaries of the data.</w:t>
-      </w:r>
-    </w:p>
-    <w:p>
-      <w:pPr>
-        <w:rPr>
-          <w:rFonts w:ascii="Arial" w:hAnsi="Arial" w:cs="Arial"/>
-          <w:sz w:val="24"/>
-          <w:szCs w:val="24"/>
-          <w:highlight w:val="yellow"/>
-          <w:lang w:val="en-US"/>
-        </w:rPr>
-      </w:pPr>
-      <w:r>
-        <w:rPr>
-          <w:rFonts w:ascii="Arial" w:hAnsi="Arial" w:cs="Arial"/>
-          <w:sz w:val="24"/>
-          <w:szCs w:val="24"/>
-          <w:highlight w:val="yellow"/>
-          <w:lang w:val="en-US"/>
-        </w:rPr>
-        <w:t>Subsequently, the discussion section will interpret the results in the context of existing literature, drawing implications for theory and practice.</w:t>
-      </w:r>
-    </w:p>
-    <w:p>
-      <w:pPr>
-        <w:rPr>
-          <w:rFonts w:ascii="Arial" w:hAnsi="Arial" w:cs="Arial"/>
-          <w:sz w:val="24"/>
-          <w:szCs w:val="24"/>
-          <w:highlight w:val="yellow"/>
-          <w:lang w:val="en-US"/>
-        </w:rPr>
-      </w:pPr>
-      <w:r>
-        <w:rPr>
-          <w:rFonts w:ascii="Arial" w:hAnsi="Arial" w:cs="Arial"/>
-          <w:sz w:val="24"/>
-          <w:szCs w:val="24"/>
-          <w:highlight w:val="yellow"/>
-          <w:lang w:val="en-US"/>
-        </w:rPr>
-        <w:t>Finally, the conclusion will summarize the key findings of the study, discuss its limitations, and suggest avenues for future research.</w:t>
-      </w:r>
-    </w:p>
-    <w:p>
-      <w:pPr>
-        <w:rPr>
-          <w:rFonts w:ascii="Arial" w:hAnsi="Arial" w:cs="Arial"/>
-          <w:sz w:val="24"/>
-          <w:szCs w:val="24"/>
-          <w:lang w:val="en-US"/>
-        </w:rPr>
-      </w:pPr>
-      <w:r>
-        <w:rPr>
-          <w:rFonts w:ascii="Arial" w:hAnsi="Arial" w:cs="Arial"/>
-          <w:sz w:val="24"/>
-          <w:szCs w:val="24"/>
-          <w:highlight w:val="yellow"/>
-          <w:lang w:val="en-US"/>
-        </w:rPr>
-        <w:t>Through this comprehensive approach, this research aims to provide valuable insights into the complex relationship between promotions, player activity, and game sales in the digital gaming market.</w:t>
-      </w:r>
-    </w:p>
-    <w:p>
-      <w:pPr>
-        <w:rPr>
-          <w:rFonts w:ascii="Arial" w:hAnsi="Arial" w:cs="Arial"/>
-          <w:sz w:val="24"/>
-          <w:szCs w:val="24"/>
-          <w:lang w:val="en-US"/>
-        </w:rPr>
-      </w:pPr>
-    </w:p>
-    <w:p>
-      <w:pPr>
-        <w:rPr>
-          <w:rFonts w:ascii="Arial" w:hAnsi="Arial" w:cs="Arial"/>
-          <w:b/>
-          <w:bCs/>
-          <w:sz w:val="24"/>
-          <w:szCs w:val="24"/>
-          <w:lang w:val="en-US"/>
-        </w:rPr>
-      </w:pPr>
-      <w:r>
-        <w:rPr>
-          <w:rFonts w:ascii="Arial" w:hAnsi="Arial" w:cs="Arial"/>
-          <w:b/>
-          <w:bCs/>
-          <w:sz w:val="24"/>
-          <w:szCs w:val="24"/>
-          <w:lang w:val="en-US"/>
-        </w:rPr>
-        <w:t>Literature Review:</w:t>
-      </w:r>
-    </w:p>
-    <w:p>
-      <w:pPr>
-        <w:rPr>
-          <w:rFonts w:ascii="Arial" w:hAnsi="Arial" w:cs="Arial"/>
-          <w:sz w:val="24"/>
-          <w:szCs w:val="24"/>
-          <w:lang w:val="en-US"/>
-        </w:rPr>
-      </w:pPr>
-      <w:r>
-        <w:rPr>
-          <w:rFonts w:ascii="Arial" w:hAnsi="Arial" w:cs="Arial"/>
-          <w:sz w:val="24"/>
-          <w:szCs w:val="24"/>
-          <w:lang w:val="en-US"/>
-        </w:rPr>
-        <w:t>Previous research in the field of digital gaming has witnessed a proliferation of studies aimed at unraveling the intricate dynamics between promotional strategies, player behavior, and game sales. These investigations have contributed valuable insights into the multifaceted nature of promotions within the gaming industry, shedding light on various factors that influence their effectiveness and implications for game developers, publishers, and platform operators.</w:t>
-      </w:r>
-    </w:p>
-    <w:p>
-      <w:pPr>
-        <w:rPr>
-          <w:rFonts w:ascii="Arial" w:hAnsi="Arial" w:cs="Arial"/>
-          <w:sz w:val="24"/>
-          <w:szCs w:val="24"/>
-          <w:lang w:val="en-US"/>
-        </w:rPr>
-      </w:pPr>
-      <w:r>
-        <w:rPr>
-          <w:rFonts w:ascii="Arial" w:hAnsi="Arial" w:cs="Arial"/>
-          <w:sz w:val="24"/>
-          <w:szCs w:val="24"/>
-          <w:lang w:val="en-US"/>
-        </w:rPr>
-        <w:t xml:space="preserve">One prominent area of inquiry revolves around the impact of pricing strategies on promotional success. Scholars such as Smith et al. (2018) have conducted extensive analyses on the effects of temporary price reductions and discounts, particularly during holiday seasons or special events, on game sales and player engagement. </w:t>
-      </w:r>
-      <w:r>
-        <w:rPr>
-          <w:rFonts w:ascii="Arial" w:hAnsi="Arial" w:cs="Arial"/>
-          <w:sz w:val="24"/>
-          <w:szCs w:val="24"/>
-          <w:lang w:val="en-US"/>
-        </w:rPr>
-        <w:lastRenderedPageBreak/>
-        <w:t>Their findings suggest that strategically timed price promotions can lead to significant spikes in both short-term sales and long-term player retention, underscoring the importance of pricing dynamics in driving consumer behavior within the digital gaming market.</w:t>
-      </w:r>
-    </w:p>
-    <w:p>
-      <w:pPr>
-        <w:rPr>
-          <w:rFonts w:ascii="Arial" w:hAnsi="Arial" w:cs="Arial"/>
-          <w:sz w:val="24"/>
-          <w:szCs w:val="24"/>
-          <w:lang w:val="en-US"/>
-        </w:rPr>
-      </w:pPr>
-      <w:r>
-        <w:rPr>
-          <w:rFonts w:ascii="Arial" w:hAnsi="Arial" w:cs="Arial"/>
-          <w:sz w:val="24"/>
-          <w:szCs w:val="24"/>
-          <w:lang w:val="en-US"/>
-        </w:rPr>
-        <w:t>Furthermore, research by Jones and Brown (2019) delves into the role of community engagement in amplifying the effectiveness of promotional campaigns. Through qualitative analyses and case studies, they explore how fostering a loyal and active player community through social media interactions, in-game events, and community-driven content creation can augment the impact of promotional efforts. Their findings emphasize the symbiotic relationship between promotional activities and community-building initiatives, highlighting the potential for synergistic effects in driving player engagement and enhancing brand loyalty.</w:t>
-      </w:r>
-    </w:p>
-    <w:p>
-      <w:pPr>
-        <w:rPr>
-          <w:rFonts w:ascii="Arial" w:hAnsi="Arial" w:cs="Arial"/>
-          <w:sz w:val="24"/>
-          <w:szCs w:val="24"/>
-          <w:lang w:val="en-US"/>
-        </w:rPr>
-      </w:pPr>
-      <w:r>
-        <w:rPr>
-          <w:rFonts w:ascii="Arial" w:hAnsi="Arial" w:cs="Arial"/>
-          <w:sz w:val="24"/>
-          <w:szCs w:val="24"/>
-          <w:lang w:val="en-US"/>
-        </w:rPr>
-        <w:t>However, despite the wealth of research on promotional strategies in the gaming industry, several gaps and limitations persist in the current literature. Firstly, the majority of existing studies tend to focus on individual case studies or qualitative analyses, providing valuable insights into specific promotional campaigns or practices but lacking a comprehensive understanding of broader trends and patterns. Additionally, empirical research that adopts a systematic and quantitative approach to examine the long-term effects of promotions on player behavior and game sales remains scarce. This underscores the need for further empirical investigations that leverage robust datasets and analytical techniques to elucidate the causal relationships between promotional activities, player engagement, and game sales within the dynamic landscape of digital gaming.</w:t>
-      </w:r>
-    </w:p>
-    <w:p>
-      <w:pPr>
-        <w:rPr>
-          <w:rFonts w:ascii="Arial" w:hAnsi="Arial" w:cs="Arial"/>
-          <w:sz w:val="24"/>
-          <w:szCs w:val="24"/>
-          <w:lang w:val="en-US"/>
-        </w:rPr>
-      </w:pPr>
-      <w:r>
-        <w:rPr>
-          <w:rFonts w:ascii="Arial" w:hAnsi="Arial" w:cs="Arial"/>
-          <w:sz w:val="24"/>
-          <w:szCs w:val="24"/>
-          <w:lang w:val="en-US"/>
-        </w:rPr>
-        <w:t>As the digital gaming market continues to evolve and expand, fueled by advancements in technology and shifts in consumer preferences, the imperative to understand and optimize promotional strategies becomes increasingly pronounced. By synthesizing existing research findings and identifying gaps in the literature, this study aims to contribute to a deeper understanding of the complex interplay between promotions, player behavior, and game sales in the digital gaming industry. Through empirical analyses and data-driven insights, it seeks to provide actionable recommendations for stakeholders to refine their promotional strategies, foster player engagement, and drive sustainable growth within this rapidly evolving ecosystem.</w:t>
-      </w:r>
-    </w:p>
-    <w:p>
-      <w:pPr>
-        <w:rPr>
-          <w:rFonts w:ascii="Arial" w:hAnsi="Arial" w:cs="Arial"/>
-          <w:sz w:val="24"/>
-          <w:szCs w:val="24"/>
-          <w:lang w:val="en-US"/>
-        </w:rPr>
-      </w:pPr>
-    </w:p>
-    <w:p>
-      <w:pPr>
-        <w:rPr>
-          <w:rFonts w:ascii="Arial" w:hAnsi="Arial" w:cs="Arial"/>
-          <w:b/>
-          <w:bCs/>
-          <w:sz w:val="24"/>
-          <w:szCs w:val="24"/>
-          <w:lang w:val="en-US"/>
-        </w:rPr>
-      </w:pPr>
-      <w:r>
-        <w:rPr>
-          <w:rFonts w:ascii="Arial" w:hAnsi="Arial" w:cs="Arial"/>
-          <w:b/>
-          <w:bCs/>
-          <w:sz w:val="24"/>
-          <w:szCs w:val="24"/>
-          <w:lang w:val="en-US"/>
-        </w:rPr>
-        <w:t>Methodology:</w:t>
-      </w:r>
-    </w:p>
-    <w:p>
-      <w:pPr>
-        <w:rPr>
-          <w:rFonts w:ascii="Arial" w:hAnsi="Arial" w:cs="Arial"/>
-          <w:sz w:val="24"/>
-          <w:szCs w:val="24"/>
-          <w:lang w:val="en-US"/>
-        </w:rPr>
-      </w:pPr>
-      <w:r>
-        <w:rPr>
-          <w:rFonts w:ascii="Arial" w:hAnsi="Arial" w:cs="Arial"/>
-          <w:sz w:val="24"/>
-          <w:szCs w:val="24"/>
-          <w:lang w:val="en-US"/>
-        </w:rPr>
-        <w:t>The methodology employed in this research encompasses a multi-faceted approach aimed at comprehensively analyzing the impact of promotional strategies on player activity and game sales within the digital gaming landscape. Central to this methodology is the utilization of Python programming language for data processing, analysis, and visualization, leveraging its versatile libraries such as Pandas, NumPy, and Matplotlib.</w:t>
-      </w:r>
-    </w:p>
-    <w:p>
-      <w:pPr>
-        <w:rPr>
-          <w:rFonts w:ascii="Arial" w:hAnsi="Arial" w:cs="Arial"/>
-          <w:sz w:val="24"/>
-          <w:szCs w:val="24"/>
-          <w:lang w:val="en-US"/>
-        </w:rPr>
-      </w:pPr>
-      <w:r>
-        <w:rPr>
-          <w:rFonts w:ascii="Arial" w:hAnsi="Arial" w:cs="Arial"/>
-          <w:sz w:val="24"/>
-          <w:szCs w:val="24"/>
-          <w:lang w:val="en-US"/>
-        </w:rPr>
-        <w:t xml:space="preserve">To construct the graphical representations of player activity and game sales, various datasets were amalgamated to form larger, more comprehensive datasets. These datasets encompassed a diverse range of variables, including player counts, pricing </w:t>
-      </w:r>
-      <w:r>
-        <w:rPr>
-          <w:rFonts w:ascii="Arial" w:hAnsi="Arial" w:cs="Arial"/>
-          <w:sz w:val="24"/>
-          <w:szCs w:val="24"/>
-          <w:lang w:val="en-US"/>
-        </w:rPr>
-        <w:lastRenderedPageBreak/>
-        <w:t>information, promotional events, and game-specific attributes. Data aggregation and preprocessing techniques were applied to ensure data consistency and integrity across different sources, facilitating robust analyses and meaningful interpretations.</w:t>
-      </w:r>
-    </w:p>
-    <w:p>
-      <w:pPr>
-        <w:rPr>
-          <w:rFonts w:ascii="Arial" w:hAnsi="Arial" w:cs="Arial"/>
-          <w:sz w:val="24"/>
-          <w:szCs w:val="24"/>
-          <w:lang w:val="en-US"/>
-        </w:rPr>
-      </w:pPr>
-      <w:r>
-        <w:rPr>
-          <w:rFonts w:ascii="Arial" w:hAnsi="Arial" w:cs="Arial"/>
-          <w:sz w:val="24"/>
-          <w:szCs w:val="24"/>
-          <w:lang w:val="en-US"/>
-        </w:rPr>
-        <w:t>The process of creating visualizations involved the implementation of customized scripts and algorithms in Python, tailored to the specific research objectives and analytical requirements. Through iterative iterations and refinement, a series of graphical representations were generated to elucidate the temporal dynamics of player activity and game sales in response to promotional interventions.</w:t>
-      </w:r>
-    </w:p>
-    <w:p>
-      <w:pPr>
-        <w:rPr>
-          <w:rFonts w:ascii="Arial" w:hAnsi="Arial" w:cs="Arial"/>
-          <w:sz w:val="24"/>
-          <w:szCs w:val="24"/>
-          <w:lang w:val="en-US"/>
-        </w:rPr>
-      </w:pPr>
-      <w:r>
-        <w:rPr>
-          <w:rFonts w:ascii="Arial" w:hAnsi="Arial" w:cs="Arial"/>
-          <w:sz w:val="24"/>
-          <w:szCs w:val="24"/>
-          <w:lang w:val="en-US"/>
-        </w:rPr>
-        <w:t>Furthermore, statistical analyses were conducted to discern patterns, trends, and correlations within the data, employing both descriptive and inferential statistical techniques. Hypothesis testing, regression analysis, and time-series modeling were among the methods employed to ascertain the significance of observed relationships and derive actionable insights from the data.</w:t>
-      </w:r>
-    </w:p>
-    <w:p>
-      <w:pPr>
-        <w:rPr>
-          <w:rFonts w:ascii="Arial" w:hAnsi="Arial" w:cs="Arial"/>
-          <w:sz w:val="24"/>
-          <w:szCs w:val="24"/>
-          <w:lang w:val="en-US"/>
-        </w:rPr>
-      </w:pPr>
-      <w:r>
-        <w:rPr>
-          <w:rFonts w:ascii="Arial" w:hAnsi="Arial" w:cs="Arial"/>
-          <w:sz w:val="24"/>
-          <w:szCs w:val="24"/>
-          <w:lang w:val="en-US"/>
-        </w:rPr>
-        <w:t>Moreover, the methodology encompassed a comparative analysis of promotional strategies across different games and genres, allowing for insights into the differential effects of promotions on player behavior and game sales. By examining variations in promotional intensity, duration, and timing, this comparative approach aimed to discern optimal strategies for maximizing promotional impact and enhancing player engagement.</w:t>
-      </w:r>
-    </w:p>
-    <w:p>
-      <w:pPr>
-        <w:rPr>
-          <w:rFonts w:ascii="Arial" w:hAnsi="Arial" w:cs="Arial"/>
-          <w:sz w:val="24"/>
-          <w:szCs w:val="24"/>
-          <w:lang w:val="en-US"/>
-        </w:rPr>
-      </w:pPr>
-      <w:r>
-        <w:rPr>
-          <w:rFonts w:ascii="Arial" w:hAnsi="Arial" w:cs="Arial"/>
-          <w:sz w:val="24"/>
-          <w:szCs w:val="24"/>
-          <w:lang w:val="en-US"/>
-        </w:rPr>
-        <w:t>Overall, the methodology adopted in this research integrates quantitative analysis, data visualization, and comparative evaluation to provide a comprehensive understanding of the complex interplay between promotions, player activity, and game sales in the digital gaming industry. Through the systematic application of Python programming and statistical techniques, this study endeavors to contribute empirically grounded insights that inform promotional strategies and drive sustainable growth within the evolving landscape of digital gaming.</w:t>
-      </w:r>
-    </w:p>
     <w:p>
       <w:pPr>
         <w:rPr>
@@ -1000,8 +13,8 @@
       </w:pPr>
     </w:p>
     <w:sectPr>
-      <w:headerReference w:type="default" r:id="rId7"/>
-      <w:footerReference w:type="default" r:id="rId8"/>
+      <w:headerReference w:type="default" r:id="rId6"/>
+      <w:footerReference w:type="default" r:id="rId7"/>
       <w:pgSz w:w="11906" w:h="16838"/>
       <w:pgMar w:top="1417" w:right="1417" w:bottom="1417" w:left="1417" w:header="708" w:footer="708" w:gutter="0"/>
       <w:cols w:space="708"/>
@@ -1112,47 +125,10 @@
       <w:rPr>
         <w:sz w:val="18"/>
         <w:szCs w:val="18"/>
-        <w:lang w:val="en-US"/>
       </w:rPr>
     </w:pPr>
-    <w:r>
-      <w:rPr>
-        <w:sz w:val="18"/>
-        <w:szCs w:val="18"/>
-        <w:lang w:val="en-US"/>
-      </w:rPr>
-      <w:t>Analysis of the impact of promotions on player activity</w:t>
-    </w:r>
-  </w:p>
-  <w:p>
-    <w:pPr>
-      <w:pStyle w:val="Nagwek"/>
-      <w:jc w:val="right"/>
-      <w:rPr>
-        <w:sz w:val="18"/>
-        <w:szCs w:val="18"/>
-      </w:rPr>
-    </w:pPr>
-    <w:r>
-      <w:rPr>
-        <w:sz w:val="18"/>
-        <w:szCs w:val="18"/>
-      </w:rPr>
-      <w:t xml:space="preserve">Dawid Tkacz, Andrzej Szafrański, Jakub </w:t>
-    </w:r>
-    <w:r>
-      <w:rPr>
-        <w:sz w:val="18"/>
-        <w:szCs w:val="18"/>
-      </w:rPr>
-      <w:t>Stępień</w:t>
-    </w:r>
   </w:p>
 </w:hdr>
-</file>
-
-<file path=word/numbering.xml><?xml version="1.0" encoding="utf-8"?>
-<w:numbering xmlns:wpc="http://schemas.microsoft.com/office/word/2010/wordprocessingCanvas" xmlns:cx="http://schemas.microsoft.com/office/drawing/2014/chartex" xmlns:cx1="http://schemas.microsoft.com/office/drawing/2015/9/8/chartex" xmlns:cx2="http://schemas.microsoft.com/office/drawing/2015/10/21/chartex" xmlns:cx3="http://schemas.microsoft.com/office/drawing/2016/5/9/chartex" xmlns:cx4="http://schemas.microsoft.com/office/drawing/2016/5/10/chartex" xmlns:cx5="http://schemas.microsoft.com/office/drawing/2016/5/11/chartex" xmlns:cx6="http://schemas.microsoft.com/office/drawing/2016/5/12/chartex" xmlns:cx7="http://schemas.microsoft.com/office/drawing/2016/5/13/chartex" xmlns:cx8="http://schemas.microsoft.com/office/drawing/2016/5/14/chartex" xmlns:mc="http://schemas.openxmlformats.org/markup-compatibility/2006" xmlns:aink="http://schemas.microsoft.com/office/drawing/2016/ink" xmlns:am3d="http://schemas.microsoft.com/office/drawing/2017/model3d" xmlns:o="urn:schemas-microsoft-com:office:office" xmlns:oel="http://schemas.microsoft.com/office/2019/extlst" xmlns:r="http://schemas.openxmlformats.org/officeDocument/2006/relationships" xmlns:m="http://schemas.openxmlformats.org/officeDocument/2006/math" xmlns:v="urn:schemas-microsoft-com:vml" xmlns:wp14="http://schemas.microsoft.com/office/word/2010/wordprocessingDrawing" xmlns:wp="http://schemas.openxmlformats.org/drawingml/2006/wordprocessingDrawing" xmlns:w10="urn:schemas-microsoft-com:office:word" xmlns:w="http://schemas.openxmlformats.org/wordprocessingml/2006/main" xmlns:w14="http://schemas.microsoft.com/office/word/2010/wordml" xmlns:w15="http://schemas.microsoft.com/office/word/2012/wordml" xmlns:w16cex="http://schemas.microsoft.com/office/word/2018/wordml/cex" xmlns:w16cid="http://schemas.microsoft.com/office/word/2016/wordml/cid" xmlns:w16="http://schemas.microsoft.com/office/word/2018/wordml" xmlns:w16du="http://schemas.microsoft.com/office/word/2023/wordml/word16du" xmlns:w16sdtdh="http://schemas.microsoft.com/office/word/2020/wordml/sdtdatahash" xmlns:w16se="http://schemas.microsoft.com/office/word/2015/wordml/symex" xmlns:wpg="http://schemas.microsoft.com/office/word/2010/wordprocessingGroup" xmlns:wpi="http://schemas.microsoft.com/office/word/2010/wordprocessingInk" xmlns:wne="http://schemas.microsoft.com/office/word/2006/wordml" xmlns:wps="http://schemas.microsoft.com/office/word/2010/wordprocessingShape" mc:Ignorable="w14 w15 w16se w16cid w16 w16cex w16sdtdh w16du wp14"/>
 </file>
 
 <file path=word/styles.xml><?xml version="1.0" encoding="utf-8"?>
@@ -1758,6 +734,7 @@
   <w:style w:type="character" w:default="1" w:styleId="Domylnaczcionkaakapitu">
     <w:name w:val="Default Paragraph Font"/>
     <w:uiPriority w:val="1"/>
+    <w:semiHidden/>
     <w:unhideWhenUsed/>
   </w:style>
   <w:style w:type="table" w:default="1" w:styleId="Standardowy">

</xml_diff>